<commit_message>
I corrected the test plan
</commit_message>
<xml_diff>
--- a/Documentacion/testPlan.docx
+++ b/Documentacion/testPlan.docx
@@ -324,6 +324,13 @@
                 <w:color w:val="000000"/>
                 <w:lang w:val="es"/>
               </w:rPr>
+              <w:t xml:space="preserve">    </w:t>
+            </w:r>
+            <w:r>
+              <w:rPr>
+                <w:color w:val="000000"/>
+                <w:lang w:val="es"/>
+              </w:rPr>
               <w:t>Versión</w:t>
             </w:r>
           </w:p>
@@ -435,7 +442,7 @@
               <w:rPr>
                 <w:lang w:val="es"/>
               </w:rPr>
-              <w:t>1.0</w:t>
+              <w:t>Creación</w:t>
             </w:r>
           </w:p>
           <w:p>
@@ -1764,8 +1771,511 @@
     <w:p>
       <w:pPr>
         <w:rPr>
-          <w:rFonts w:ascii="Times New Roman" w:hAnsi="Times New Roman" w:cs="Times New Roman"/>
-          <w:bCs/>
+          <w:bCs/>
+          <w:lang w:val="es"/>
+        </w:rPr>
+      </w:pPr>
+      <w:r>
+        <w:rPr>
+          <w:bCs/>
+          <w:lang w:val="es"/>
+        </w:rPr>
+        <w:t>Los</w:t>
+      </w:r>
+      <w:r>
+        <w:rPr>
+          <w:bCs/>
+          <w:lang w:val="es"/>
+        </w:rPr>
+        <w:t xml:space="preserve"> </w:t>
+      </w:r>
+      <w:proofErr w:type="spellStart"/>
+      <w:r>
+        <w:rPr>
+          <w:bCs/>
+          <w:lang w:val="es"/>
+        </w:rPr>
+        <w:t>EndPoints</w:t>
+      </w:r>
+      <w:proofErr w:type="spellEnd"/>
+      <w:r>
+        <w:rPr>
+          <w:bCs/>
+          <w:lang w:val="es"/>
+        </w:rPr>
+        <w:t xml:space="preserve"> que se validarán en dicho modulo son:</w:t>
+      </w:r>
+    </w:p>
+    <w:p>
+      <w:pPr>
+        <w:rPr>
+          <w:bCs/>
+          <w:lang w:val="es"/>
+        </w:rPr>
+      </w:pPr>
+    </w:p>
+    <w:p>
+      <w:pPr>
+        <w:pStyle w:val="Prrafodelista"/>
+        <w:numPr>
+          <w:ilvl w:val="0"/>
+          <w:numId w:val="2"/>
+        </w:numPr>
+        <w:rPr>
+          <w:rStyle w:val="opblock-summary-path"/>
+          <w:bCs/>
+          <w:lang w:val="es"/>
+        </w:rPr>
+      </w:pPr>
+      <w:r>
+        <w:rPr>
+          <w:bCs/>
+          <w:lang w:val="es"/>
+        </w:rPr>
+        <w:t xml:space="preserve">POST: </w:t>
+      </w:r>
+      <w:r>
+        <w:rPr>
+          <w:bCs/>
+          <w:lang w:val="es"/>
+        </w:rPr>
+        <w:t xml:space="preserve">{{URL}} </w:t>
+      </w:r>
+      <w:hyperlink r:id="rId6" w:anchor="/pet/uploadFile" w:history="1">
+        <w:r>
+          <w:rPr>
+            <w:rStyle w:val="Hipervnculo"/>
+            <w:color w:val="auto"/>
+          </w:rPr>
+          <w:t>/pet/{</w:t>
+        </w:r>
+        <w:proofErr w:type="spellStart"/>
+        <w:r>
+          <w:rPr>
+            <w:rStyle w:val="Hipervnculo"/>
+            <w:color w:val="auto"/>
+          </w:rPr>
+          <w:t>petId</w:t>
+        </w:r>
+        <w:proofErr w:type="spellEnd"/>
+        <w:r>
+          <w:rPr>
+            <w:rStyle w:val="Hipervnculo"/>
+            <w:color w:val="auto"/>
+          </w:rPr>
+          <w:t>}/</w:t>
+        </w:r>
+        <w:proofErr w:type="spellStart"/>
+        <w:r>
+          <w:rPr>
+            <w:rStyle w:val="Hipervnculo"/>
+            <w:color w:val="auto"/>
+          </w:rPr>
+          <w:t>uploadImage</w:t>
+        </w:r>
+        <w:proofErr w:type="spellEnd"/>
+      </w:hyperlink>
+    </w:p>
+    <w:p>
+      <w:pPr>
+        <w:pStyle w:val="Prrafodelista"/>
+        <w:numPr>
+          <w:ilvl w:val="0"/>
+          <w:numId w:val="2"/>
+        </w:numPr>
+        <w:rPr>
+          <w:rStyle w:val="opblock-summary-path"/>
+          <w:bCs/>
+          <w:lang w:val="es"/>
+        </w:rPr>
+      </w:pPr>
+      <w:r>
+        <w:rPr>
+          <w:bCs/>
+          <w:lang w:val="es"/>
+        </w:rPr>
+        <w:t xml:space="preserve">POST: </w:t>
+      </w:r>
+      <w:r>
+        <w:rPr>
+          <w:bCs/>
+          <w:lang w:val="es"/>
+        </w:rPr>
+        <w:t xml:space="preserve">{{URL}} </w:t>
+      </w:r>
+      <w:hyperlink r:id="rId7" w:anchor="/pet/uploadFile" w:history="1">
+        <w:r>
+          <w:rPr>
+            <w:rStyle w:val="Hipervnculo"/>
+            <w:color w:val="auto"/>
+          </w:rPr>
+          <w:t>/pet</w:t>
+        </w:r>
+      </w:hyperlink>
+    </w:p>
+    <w:p>
+      <w:pPr>
+        <w:pStyle w:val="Prrafodelista"/>
+        <w:numPr>
+          <w:ilvl w:val="0"/>
+          <w:numId w:val="2"/>
+        </w:numPr>
+        <w:rPr>
+          <w:rStyle w:val="opblock-summary-path"/>
+          <w:bCs/>
+          <w:lang w:val="es"/>
+        </w:rPr>
+      </w:pPr>
+      <w:r>
+        <w:rPr>
+          <w:bCs/>
+          <w:lang w:val="es"/>
+        </w:rPr>
+        <w:t xml:space="preserve">PUT: </w:t>
+      </w:r>
+      <w:r>
+        <w:rPr>
+          <w:bCs/>
+          <w:lang w:val="es"/>
+        </w:rPr>
+        <w:t xml:space="preserve">{{URL}} </w:t>
+      </w:r>
+      <w:hyperlink r:id="rId8" w:anchor="/pet/uploadFile" w:history="1">
+        <w:r>
+          <w:rPr>
+            <w:rStyle w:val="Hipervnculo"/>
+            <w:color w:val="auto"/>
+          </w:rPr>
+          <w:t>/pet</w:t>
+        </w:r>
+      </w:hyperlink>
+    </w:p>
+    <w:p>
+      <w:pPr>
+        <w:pStyle w:val="Prrafodelista"/>
+        <w:numPr>
+          <w:ilvl w:val="0"/>
+          <w:numId w:val="2"/>
+        </w:numPr>
+        <w:rPr>
+          <w:rStyle w:val="opblock-summary-path"/>
+          <w:bCs/>
+          <w:lang w:val="es"/>
+        </w:rPr>
+      </w:pPr>
+      <w:r>
+        <w:rPr>
+          <w:rStyle w:val="opblock-summary-path"/>
+          <w:bCs/>
+          <w:lang w:val="es"/>
+        </w:rPr>
+        <w:t>GET</w:t>
+      </w:r>
+      <w:r>
+        <w:rPr>
+          <w:rStyle w:val="opblock-summary-path"/>
+          <w:bCs/>
+          <w:lang w:val="es"/>
+        </w:rPr>
+        <w:t>: {{URL</w:t>
+      </w:r>
+      <w:proofErr w:type="gramStart"/>
+      <w:r>
+        <w:rPr>
+          <w:rStyle w:val="opblock-summary-path"/>
+          <w:bCs/>
+          <w:lang w:val="es"/>
+        </w:rPr>
+        <w:t>}}/</w:t>
+      </w:r>
+      <w:proofErr w:type="gramEnd"/>
+      <w:r>
+        <w:rPr>
+          <w:rStyle w:val="opblock-summary-path"/>
+        </w:rPr>
+        <w:fldChar w:fldCharType="begin"/>
+      </w:r>
+      <w:r>
+        <w:rPr>
+          <w:rStyle w:val="opblock-summary-path"/>
+        </w:rPr>
+        <w:instrText xml:space="preserve"> HYPERLINK "https://petstore.swagger.io/" \l "/pet/findPetsByStatus" </w:instrText>
+      </w:r>
+      <w:r>
+        <w:rPr>
+          <w:rStyle w:val="opblock-summary-path"/>
+        </w:rPr>
+        <w:fldChar w:fldCharType="separate"/>
+      </w:r>
+      <w:r>
+        <w:rPr>
+          <w:rStyle w:val="Hipervnculo"/>
+          <w:color w:val="auto"/>
+        </w:rPr>
+        <w:t>pet/</w:t>
+      </w:r>
+      <w:proofErr w:type="spellStart"/>
+      <w:r>
+        <w:rPr>
+          <w:rStyle w:val="Hipervnculo"/>
+          <w:color w:val="auto"/>
+        </w:rPr>
+        <w:t>findByStatus</w:t>
+      </w:r>
+      <w:proofErr w:type="spellEnd"/>
+      <w:r>
+        <w:rPr>
+          <w:rStyle w:val="opblock-summary-path"/>
+        </w:rPr>
+        <w:fldChar w:fldCharType="end"/>
+      </w:r>
+    </w:p>
+    <w:p>
+      <w:pPr>
+        <w:pStyle w:val="Prrafodelista"/>
+        <w:numPr>
+          <w:ilvl w:val="0"/>
+          <w:numId w:val="2"/>
+        </w:numPr>
+        <w:rPr>
+          <w:rStyle w:val="opblock-summary-path"/>
+          <w:bCs/>
+          <w:lang w:val="es"/>
+        </w:rPr>
+      </w:pPr>
+      <w:r>
+        <w:rPr>
+          <w:rStyle w:val="opblock-summary-path"/>
+          <w:bCs/>
+          <w:lang w:val="es"/>
+        </w:rPr>
+        <w:t>GET: {{URL}}</w:t>
+      </w:r>
+      <w:hyperlink r:id="rId9" w:anchor="/pet/getPetById" w:history="1">
+        <w:r>
+          <w:rPr>
+            <w:rStyle w:val="Hipervnculo"/>
+            <w:color w:val="auto"/>
+          </w:rPr>
+          <w:t>/pet/{</w:t>
+        </w:r>
+        <w:proofErr w:type="spellStart"/>
+        <w:r>
+          <w:rPr>
+            <w:rStyle w:val="Hipervnculo"/>
+            <w:color w:val="auto"/>
+          </w:rPr>
+          <w:t>petId</w:t>
+        </w:r>
+        <w:proofErr w:type="spellEnd"/>
+        <w:r>
+          <w:rPr>
+            <w:rStyle w:val="Hipervnculo"/>
+            <w:color w:val="auto"/>
+          </w:rPr>
+          <w:t>}</w:t>
+        </w:r>
+      </w:hyperlink>
+    </w:p>
+    <w:p>
+      <w:pPr>
+        <w:pStyle w:val="Prrafodelista"/>
+        <w:numPr>
+          <w:ilvl w:val="0"/>
+          <w:numId w:val="2"/>
+        </w:numPr>
+        <w:rPr>
+          <w:rStyle w:val="opblock-summary-path"/>
+          <w:bCs/>
+          <w:lang w:val="es"/>
+        </w:rPr>
+      </w:pPr>
+      <w:r>
+        <w:rPr>
+          <w:bCs/>
+          <w:lang w:val="es"/>
+        </w:rPr>
+        <w:t>POST: {{URL}}</w:t>
+      </w:r>
+      <w:hyperlink r:id="rId10" w:anchor="/pet/getPetById" w:history="1">
+        <w:r>
+          <w:rPr>
+            <w:rStyle w:val="Hipervnculo"/>
+            <w:color w:val="auto"/>
+          </w:rPr>
+          <w:t>/pet/{</w:t>
+        </w:r>
+        <w:proofErr w:type="spellStart"/>
+        <w:r>
+          <w:rPr>
+            <w:rStyle w:val="Hipervnculo"/>
+            <w:color w:val="auto"/>
+          </w:rPr>
+          <w:t>petId</w:t>
+        </w:r>
+        <w:proofErr w:type="spellEnd"/>
+        <w:r>
+          <w:rPr>
+            <w:rStyle w:val="Hipervnculo"/>
+            <w:color w:val="auto"/>
+          </w:rPr>
+          <w:t>}</w:t>
+        </w:r>
+      </w:hyperlink>
+    </w:p>
+    <w:p>
+      <w:pPr>
+        <w:pStyle w:val="Prrafodelista"/>
+        <w:numPr>
+          <w:ilvl w:val="0"/>
+          <w:numId w:val="2"/>
+        </w:numPr>
+        <w:rPr>
+          <w:bCs/>
+          <w:lang w:val="es"/>
+        </w:rPr>
+      </w:pPr>
+      <w:r>
+        <w:rPr>
+          <w:bCs/>
+          <w:lang w:val="es"/>
+        </w:rPr>
+        <w:t xml:space="preserve">DELETE: </w:t>
+      </w:r>
+      <w:r>
+        <w:rPr>
+          <w:bCs/>
+          <w:lang w:val="es"/>
+        </w:rPr>
+        <w:t>{{URL}}</w:t>
+      </w:r>
+      <w:hyperlink r:id="rId11" w:anchor="/pet/getPetById" w:history="1">
+        <w:r>
+          <w:rPr>
+            <w:rStyle w:val="Hipervnculo"/>
+            <w:color w:val="auto"/>
+          </w:rPr>
+          <w:t>/pet/{</w:t>
+        </w:r>
+        <w:proofErr w:type="spellStart"/>
+        <w:r>
+          <w:rPr>
+            <w:rStyle w:val="Hipervnculo"/>
+            <w:color w:val="auto"/>
+          </w:rPr>
+          <w:t>petId</w:t>
+        </w:r>
+        <w:proofErr w:type="spellEnd"/>
+        <w:r>
+          <w:rPr>
+            <w:rStyle w:val="Hipervnculo"/>
+            <w:color w:val="auto"/>
+          </w:rPr>
+          <w:t>}</w:t>
+        </w:r>
+      </w:hyperlink>
+    </w:p>
+    <w:p>
+      <w:pPr>
+        <w:rPr>
+          <w:bCs/>
+          <w:lang w:val="es"/>
+        </w:rPr>
+      </w:pPr>
+    </w:p>
+    <w:p>
+      <w:pPr>
+        <w:rPr>
+          <w:bCs/>
+          <w:lang w:val="es"/>
+        </w:rPr>
+      </w:pPr>
+      <w:r>
+        <w:rPr>
+          <w:bCs/>
+          <w:lang w:val="es"/>
+        </w:rPr>
+        <w:lastRenderedPageBreak/>
+        <w:t xml:space="preserve">Además, se verificarán los Status </w:t>
+      </w:r>
+      <w:proofErr w:type="spellStart"/>
+      <w:r>
+        <w:rPr>
+          <w:bCs/>
+          <w:lang w:val="es"/>
+        </w:rPr>
+        <w:t>code</w:t>
+      </w:r>
+      <w:proofErr w:type="spellEnd"/>
+      <w:r>
+        <w:rPr>
+          <w:bCs/>
+          <w:lang w:val="es"/>
+        </w:rPr>
+        <w:t xml:space="preserve"> que se encuentran descritos en el </w:t>
+      </w:r>
+      <w:proofErr w:type="spellStart"/>
+      <w:r>
+        <w:rPr>
+          <w:bCs/>
+          <w:lang w:val="es"/>
+        </w:rPr>
+        <w:t>Swagger</w:t>
+      </w:r>
+      <w:proofErr w:type="spellEnd"/>
+      <w:r>
+        <w:rPr>
+          <w:bCs/>
+          <w:lang w:val="es"/>
+        </w:rPr>
+        <w:t xml:space="preserve"> por cada </w:t>
+      </w:r>
+      <w:proofErr w:type="spellStart"/>
+      <w:r>
+        <w:rPr>
+          <w:bCs/>
+          <w:lang w:val="es"/>
+        </w:rPr>
+        <w:t>Endpoints</w:t>
+      </w:r>
+      <w:proofErr w:type="spellEnd"/>
+      <w:r>
+        <w:rPr>
+          <w:bCs/>
+          <w:lang w:val="es"/>
+        </w:rPr>
+        <w:t xml:space="preserve"> que se pruebe en </w:t>
+      </w:r>
+      <w:proofErr w:type="spellStart"/>
+      <w:r>
+        <w:rPr>
+          <w:bCs/>
+          <w:lang w:val="es"/>
+        </w:rPr>
+        <w:t>Postman</w:t>
+      </w:r>
+      <w:proofErr w:type="spellEnd"/>
+      <w:r>
+        <w:rPr>
+          <w:bCs/>
+          <w:lang w:val="es"/>
+        </w:rPr>
+        <w:t xml:space="preserve"> que en este caso será el ambiente de pruebas.</w:t>
+      </w:r>
+    </w:p>
+    <w:p>
+      <w:pPr>
+        <w:rPr>
+          <w:bCs/>
+          <w:lang w:val="es"/>
+        </w:rPr>
+      </w:pPr>
+    </w:p>
+    <w:p>
+      <w:pPr>
+        <w:rPr>
+          <w:bCs/>
+          <w:lang w:val="es"/>
         </w:rPr>
       </w:pPr>
       <w:r>
@@ -1912,7 +2422,6 @@
         <w:rPr>
           <w:lang w:val="es"/>
         </w:rPr>
-        <w:lastRenderedPageBreak/>
         <w:t xml:space="preserve">Por otro </w:t>
       </w:r>
       <w:r>
@@ -1925,7 +2434,31 @@
         <w:rPr>
           <w:lang w:val="es"/>
         </w:rPr>
-        <w:t xml:space="preserve"> no se aplicarán pruebas de seguridad debido a que las mismas no son necesarias por el momento.</w:t>
+        <w:t xml:space="preserve"> no se aplicarán pruebas de segurida</w:t>
+      </w:r>
+      <w:r>
+        <w:rPr>
+          <w:lang w:val="es"/>
+        </w:rPr>
+        <w:t xml:space="preserve">d de acuerdo a las directrices </w:t>
+      </w:r>
+      <w:r>
+        <w:rPr>
+          <w:lang w:val="es"/>
+        </w:rPr>
+        <w:t>que fueron entregadas a</w:t>
+      </w:r>
+      <w:r>
+        <w:rPr>
+          <w:lang w:val="es"/>
+        </w:rPr>
+        <w:t xml:space="preserve">l equipo </w:t>
+      </w:r>
+      <w:r>
+        <w:rPr>
+          <w:lang w:val="es"/>
+        </w:rPr>
+        <w:t>y que se pueden confirmar en los requerimientos.</w:t>
       </w:r>
     </w:p>
     <w:p>
@@ -2009,7 +2542,7 @@
     <w:p>
       <w:pPr>
         <w:rPr>
-          <w:rFonts w:ascii="Times New Roman" w:hAnsi="Times New Roman" w:cs="Times New Roman"/>
+          <w:lang w:val="es"/>
         </w:rPr>
       </w:pPr>
       <w:r>
@@ -2050,6 +2583,54 @@
     <w:p>
       <w:pPr>
         <w:rPr>
+          <w:lang w:val="es"/>
+        </w:rPr>
+      </w:pPr>
+    </w:p>
+    <w:p>
+      <w:pPr>
+        <w:rPr>
+          <w:rFonts w:ascii="Times New Roman" w:hAnsi="Times New Roman" w:cs="Times New Roman"/>
+        </w:rPr>
+      </w:pPr>
+      <w:r>
+        <w:rPr>
+          <w:lang w:val="es"/>
+        </w:rPr>
+        <w:t xml:space="preserve">Es importante mencionar que las pruebas manuales serán desarrolladas en </w:t>
+      </w:r>
+      <w:proofErr w:type="spellStart"/>
+      <w:r>
+        <w:rPr>
+          <w:lang w:val="es"/>
+        </w:rPr>
+        <w:t>Postman</w:t>
+      </w:r>
+      <w:proofErr w:type="spellEnd"/>
+      <w:r>
+        <w:rPr>
+          <w:lang w:val="es"/>
+        </w:rPr>
+        <w:t xml:space="preserve"> y las pruebas automatizadas usarán Java y </w:t>
+      </w:r>
+      <w:proofErr w:type="spellStart"/>
+      <w:r>
+        <w:rPr>
+          <w:lang w:val="es"/>
+        </w:rPr>
+        <w:t>Cucumber</w:t>
+      </w:r>
+      <w:proofErr w:type="spellEnd"/>
+      <w:r>
+        <w:rPr>
+          <w:lang w:val="es"/>
+        </w:rPr>
+        <w:t xml:space="preserve"> para escribirlas. </w:t>
+      </w:r>
+    </w:p>
+    <w:p>
+      <w:pPr>
+        <w:rPr>
           <w:rFonts w:ascii="Times New Roman" w:hAnsi="Times New Roman" w:cs="Times New Roman"/>
         </w:rPr>
       </w:pPr>
@@ -2097,7 +2678,7 @@
     <w:p>
       <w:pPr>
         <w:rPr>
-          <w:rFonts w:ascii="Times New Roman" w:hAnsi="Times New Roman" w:cs="Times New Roman"/>
+          <w:lang w:val="es"/>
         </w:rPr>
       </w:pPr>
       <w:r>
@@ -2113,6 +2694,7 @@
           <w:rFonts w:ascii="Times New Roman" w:hAnsi="Times New Roman" w:cs="Times New Roman"/>
           <w:b/>
           <w:bCs/>
+          <w:color w:val="FF0000"/>
         </w:rPr>
       </w:pPr>
     </w:p>
@@ -2190,7 +2772,42 @@
         <w:rPr>
           <w:lang w:val="es"/>
         </w:rPr>
-        <w:t xml:space="preserve">El criterio de finalización de las pruebas será cuando se hayan ejecutado todas las pruebas planificadas o, si el tiempo apremia, al menos se hayan ejecutado los casos de prueba de prioridad alta y media. </w:t>
+        <w:lastRenderedPageBreak/>
+        <w:t>El criterio de finalización de las pruebas será cuando se hayan ejecutado todas las pruebas planificadas o, si el tiempo apremia, al menos se hayan ejecutado los casos de prueba de prioridad alta y media</w:t>
+      </w:r>
+      <w:r>
+        <w:rPr>
+          <w:lang w:val="es"/>
+        </w:rPr>
+        <w:t xml:space="preserve"> siempre y cuando se le haya comunicado al </w:t>
+      </w:r>
+      <w:proofErr w:type="spellStart"/>
+      <w:r>
+        <w:rPr>
+          <w:lang w:val="es"/>
+        </w:rPr>
+        <w:t>product</w:t>
+      </w:r>
+      <w:proofErr w:type="spellEnd"/>
+      <w:r>
+        <w:rPr>
+          <w:lang w:val="es"/>
+        </w:rPr>
+        <w:t xml:space="preserve"> </w:t>
+      </w:r>
+      <w:proofErr w:type="spellStart"/>
+      <w:r>
+        <w:rPr>
+          <w:lang w:val="es"/>
+        </w:rPr>
+        <w:t>Owner</w:t>
+      </w:r>
+      <w:proofErr w:type="spellEnd"/>
+      <w:r>
+        <w:rPr>
+          <w:lang w:val="es"/>
+        </w:rPr>
+        <w:t>.</w:t>
       </w:r>
     </w:p>
     <w:p>
@@ -2305,6 +2922,13 @@
         </w:rPr>
         <w:t>MAC</w:t>
       </w:r>
+      <w:r>
+        <w:rPr>
+          <w:bCs/>
+          <w:lang w:val="es"/>
+        </w:rPr>
+        <w:t xml:space="preserve"> para el probador que hará las pruebas manuales</w:t>
+      </w:r>
     </w:p>
     <w:p>
       <w:pPr>
@@ -2360,6 +2984,13 @@
         </w:rPr>
         <w:t xml:space="preserve"> 10</w:t>
       </w:r>
+      <w:r>
+        <w:rPr>
+          <w:bCs/>
+          <w:lang w:val="es"/>
+        </w:rPr>
+        <w:t xml:space="preserve"> para el probador que realizará las pruebas automatizadas </w:t>
+      </w:r>
     </w:p>
     <w:p>
       <w:pPr>
@@ -2410,25 +3041,12 @@
         </w:rPr>
         <w:t xml:space="preserve"> 22.04 LTS</w:t>
       </w:r>
-    </w:p>
-    <w:p>
-      <w:pPr>
-        <w:pStyle w:val="Prrafodelista"/>
-        <w:numPr>
-          <w:ilvl w:val="0"/>
-          <w:numId w:val="4"/>
-        </w:numPr>
-        <w:rPr>
-          <w:rFonts w:ascii="Times New Roman" w:hAnsi="Times New Roman" w:cs="Times New Roman"/>
-          <w:bCs/>
-        </w:rPr>
-      </w:pPr>
-      <w:r>
-        <w:rPr>
-          <w:bCs/>
-          <w:lang w:val="es"/>
-        </w:rPr>
-        <w:t>Superficies de madera, plástico y vidrio.</w:t>
+      <w:r>
+        <w:rPr>
+          <w:bCs/>
+          <w:lang w:val="es"/>
+        </w:rPr>
+        <w:t xml:space="preserve"> para el probador que realizará las pruebas de performance.</w:t>
       </w:r>
     </w:p>
     <w:p>
@@ -2565,7 +3183,6 @@
         <w:rPr>
           <w:bCs/>
         </w:rPr>
-        <w:lastRenderedPageBreak/>
         <w:t xml:space="preserve">Maven con </w:t>
       </w:r>
       <w:proofErr w:type="spellStart"/>
@@ -2878,7 +3495,19 @@
         <w:rPr>
           <w:bCs/>
         </w:rPr>
-        <w:t xml:space="preserve"> URL/pet</w:t>
+        <w:t xml:space="preserve"> </w:t>
+      </w:r>
+      <w:r>
+        <w:rPr>
+          <w:bCs/>
+        </w:rPr>
+        <w:t>URL</w:t>
+      </w:r>
+      <w:r>
+        <w:rPr>
+          <w:bCs/>
+        </w:rPr>
+        <w:t>/pet</w:t>
       </w:r>
       <w:r>
         <w:rPr>
@@ -3026,7 +3655,13 @@
         <w:rPr>
           <w:bCs/>
         </w:rPr>
-        <w:t xml:space="preserve">Test Assured con la </w:t>
+        <w:t>R</w:t>
+      </w:r>
+      <w:r>
+        <w:rPr>
+          <w:bCs/>
+        </w:rPr>
+        <w:t xml:space="preserve">est Assured con la </w:t>
       </w:r>
       <w:proofErr w:type="spellStart"/>
       <w:r>
@@ -3190,19 +3825,7 @@
         <w:rPr>
           <w:bCs/>
         </w:rPr>
-        <w:t xml:space="preserve"> REST</w:t>
-      </w:r>
-      <w:r>
-        <w:rPr>
-          <w:bCs/>
-        </w:rPr>
-        <w:t>)</w:t>
-      </w:r>
-      <w:r>
-        <w:rPr>
-          <w:bCs/>
-        </w:rPr>
-        <w:t>.</w:t>
+        <w:t xml:space="preserve"> REST.</w:t>
       </w:r>
     </w:p>
     <w:p>
@@ -3348,15 +3971,14 @@
         <w:spacing w:after="240" w:line="240" w:lineRule="auto"/>
         <w:textAlignment w:val="baseline"/>
         <w:rPr>
-          <w:rFonts w:ascii="Times New Roman" w:eastAsia="Times New Roman" w:hAnsi="Times New Roman" w:cs="Times New Roman"/>
           <w:b/>
           <w:bCs/>
           <w:color w:val="000000"/>
           <w:sz w:val="24"/>
           <w:szCs w:val="24"/>
-        </w:rPr>
-      </w:pPr>
-      <w:proofErr w:type="spellStart"/>
+          <w:lang w:val="es"/>
+        </w:rPr>
+      </w:pPr>
       <w:r>
         <w:rPr>
           <w:b/>
@@ -3366,9 +3988,8 @@
           <w:szCs w:val="24"/>
           <w:lang w:val="es"/>
         </w:rPr>
-        <w:t>Gestion</w:t>
-      </w:r>
-      <w:proofErr w:type="spellEnd"/>
+        <w:t>Gestión</w:t>
+      </w:r>
       <w:r>
         <w:rPr>
           <w:b/>
@@ -3387,6 +4008,31 @@
         <w:textAlignment w:val="baseline"/>
         <w:rPr>
           <w:rFonts w:ascii="Times New Roman" w:eastAsia="Times New Roman" w:hAnsi="Times New Roman" w:cs="Times New Roman"/>
+          <w:b/>
+          <w:bCs/>
+          <w:color w:val="FF0000"/>
+          <w:sz w:val="24"/>
+          <w:szCs w:val="24"/>
+        </w:rPr>
+      </w:pPr>
+      <w:r>
+        <w:rPr>
+          <w:b/>
+          <w:bCs/>
+          <w:color w:val="FF0000"/>
+          <w:sz w:val="24"/>
+          <w:szCs w:val="24"/>
+          <w:lang w:val="es"/>
+        </w:rPr>
+        <w:t>(Se va a reportar por tal herramienta y se va a reportar al desarrollador)</w:t>
+      </w:r>
+    </w:p>
+    <w:p>
+      <w:pPr>
+        <w:spacing w:after="240" w:line="240" w:lineRule="auto"/>
+        <w:textAlignment w:val="baseline"/>
+        <w:rPr>
+          <w:rFonts w:ascii="Times New Roman" w:eastAsia="Times New Roman" w:hAnsi="Times New Roman" w:cs="Times New Roman"/>
           <w:color w:val="000000"/>
         </w:rPr>
       </w:pPr>
@@ -3431,6 +4077,7 @@
           <w:rFonts w:ascii="Times New Roman" w:hAnsi="Times New Roman" w:cs="Times New Roman"/>
           <w:noProof/>
         </w:rPr>
+        <w:lastRenderedPageBreak/>
         <w:drawing>
           <wp:inline distT="0" distB="0" distL="0" distR="0" wp14:anchorId="2698197D" wp14:editId="6AA8C9AE">
             <wp:extent cx="3267986" cy="2742546"/>
@@ -3449,7 +4096,7 @@
                     </pic:cNvPicPr>
                   </pic:nvPicPr>
                   <pic:blipFill>
-                    <a:blip r:embed="rId6">
+                    <a:blip r:embed="rId12">
                       <a:extLst>
                         <a:ext uri="{28A0092B-C50C-407E-A947-70E740481C1C}">
                           <a14:useLocalDpi xmlns:a14="http://schemas.microsoft.com/office/drawing/2010/main" val="0"/>
@@ -3523,7 +4170,7 @@
     <w:p>
       <w:pPr>
         <w:rPr>
-          <w:rFonts w:ascii="Times New Roman" w:hAnsi="Times New Roman" w:cs="Times New Roman"/>
+          <w:lang w:val="es"/>
         </w:rPr>
       </w:pPr>
       <w:r>
@@ -3573,6 +4220,84 @@
           <w:lang w:val="es"/>
         </w:rPr>
         <w:t xml:space="preserve">. </w:t>
+      </w:r>
+    </w:p>
+    <w:p>
+      <w:pPr>
+        <w:rPr>
+          <w:lang w:val="es"/>
+        </w:rPr>
+      </w:pPr>
+    </w:p>
+    <w:p>
+      <w:pPr>
+        <w:rPr>
+          <w:rFonts w:ascii="Times New Roman" w:hAnsi="Times New Roman" w:cs="Times New Roman"/>
+        </w:rPr>
+      </w:pPr>
+      <w:r>
+        <w:rPr>
+          <w:b/>
+          <w:bCs/>
+          <w:lang w:val="es"/>
+        </w:rPr>
+        <w:t xml:space="preserve">El </w:t>
+      </w:r>
+      <w:proofErr w:type="spellStart"/>
+      <w:r>
+        <w:rPr>
+          <w:b/>
+          <w:bCs/>
+          <w:lang w:val="es"/>
+        </w:rPr>
+        <w:t>core</w:t>
+      </w:r>
+      <w:proofErr w:type="spellEnd"/>
+      <w:r>
+        <w:rPr>
+          <w:b/>
+          <w:bCs/>
+          <w:lang w:val="es"/>
+        </w:rPr>
+        <w:t xml:space="preserve"> </w:t>
+      </w:r>
+      <w:proofErr w:type="spellStart"/>
+      <w:r>
+        <w:rPr>
+          <w:b/>
+          <w:bCs/>
+          <w:lang w:val="es"/>
+        </w:rPr>
+        <w:t>review</w:t>
+      </w:r>
+      <w:proofErr w:type="spellEnd"/>
+      <w:r>
+        <w:rPr>
+          <w:b/>
+          <w:bCs/>
+          <w:lang w:val="es"/>
+        </w:rPr>
+        <w:t xml:space="preserve"> de los desarrolladores:</w:t>
+      </w:r>
+      <w:r>
+        <w:rPr>
+          <w:lang w:val="es"/>
+        </w:rPr>
+        <w:t xml:space="preserve"> </w:t>
+      </w:r>
+      <w:proofErr w:type="gramStart"/>
+      <w:r>
+        <w:rPr>
+          <w:lang w:val="es"/>
+        </w:rPr>
+        <w:t>La pruebas unitarias</w:t>
+      </w:r>
+      <w:proofErr w:type="gramEnd"/>
+      <w:r>
+        <w:rPr>
+          <w:lang w:val="es"/>
+        </w:rPr>
+        <w:t xml:space="preserve"> deben abarcar más del 90%.</w:t>
       </w:r>
     </w:p>
     <w:p>
@@ -3653,12 +4378,14 @@
         </w:rPr>
         <w:t xml:space="preserve"> cuando una funcionalidad no se pueda </w:t>
       </w:r>
+      <w:proofErr w:type="gramStart"/>
       <w:r>
         <w:rPr>
           <w:lang w:val="es"/>
         </w:rPr>
         <w:t>utilizar</w:t>
       </w:r>
+      <w:proofErr w:type="gramEnd"/>
       <w:r>
         <w:rPr>
           <w:lang w:val="es"/>
@@ -4104,6 +4831,7 @@
               <w:rPr>
                 <w:lang w:val="es"/>
               </w:rPr>
+              <w:lastRenderedPageBreak/>
               <w:t>1</w:t>
             </w:r>
           </w:p>
@@ -4446,6 +5174,465 @@
                 <w:lang w:val="es"/>
               </w:rPr>
               <w:t>Coordinar con las oficinas centrales la selección temprana de los usuarios.</w:t>
+            </w:r>
+          </w:p>
+        </w:tc>
+      </w:tr>
+      <w:tr>
+        <w:tc>
+          <w:tcPr>
+            <w:tcW w:w="548" w:type="dxa"/>
+            <w:shd w:val="clear" w:color="auto" w:fill="auto"/>
+            <w:tcMar>
+              <w:top w:w="100" w:type="dxa"/>
+              <w:left w:w="100" w:type="dxa"/>
+              <w:bottom w:w="100" w:type="dxa"/>
+              <w:right w:w="100" w:type="dxa"/>
+            </w:tcMar>
+          </w:tcPr>
+          <w:p>
+            <w:pPr>
+              <w:spacing w:line="360" w:lineRule="auto"/>
+              <w:rPr>
+                <w:color w:val="FF0000"/>
+                <w:lang w:val="es"/>
+              </w:rPr>
+            </w:pPr>
+            <w:r>
+              <w:rPr>
+                <w:lang w:val="es"/>
+              </w:rPr>
+              <w:t>3</w:t>
+            </w:r>
+          </w:p>
+        </w:tc>
+        <w:tc>
+          <w:tcPr>
+            <w:tcW w:w="2490" w:type="dxa"/>
+            <w:shd w:val="clear" w:color="auto" w:fill="auto"/>
+            <w:tcMar>
+              <w:top w:w="100" w:type="dxa"/>
+              <w:left w:w="100" w:type="dxa"/>
+              <w:bottom w:w="100" w:type="dxa"/>
+              <w:right w:w="100" w:type="dxa"/>
+            </w:tcMar>
+          </w:tcPr>
+          <w:p>
+            <w:pPr>
+              <w:spacing w:line="360" w:lineRule="auto"/>
+              <w:rPr>
+                <w:sz w:val="20"/>
+                <w:szCs w:val="20"/>
+                <w:lang w:val="es"/>
+              </w:rPr>
+            </w:pPr>
+            <w:r>
+              <w:rPr>
+                <w:sz w:val="20"/>
+                <w:szCs w:val="20"/>
+                <w:lang w:val="es"/>
+              </w:rPr>
+              <w:t xml:space="preserve">La arquitectura del sistema podría no ser adecuada para algunos requisitos no </w:t>
+            </w:r>
+          </w:p>
+          <w:p>
+            <w:pPr>
+              <w:spacing w:line="360" w:lineRule="auto"/>
+              <w:rPr>
+                <w:sz w:val="20"/>
+                <w:szCs w:val="20"/>
+                <w:lang w:val="es"/>
+              </w:rPr>
+            </w:pPr>
+            <w:r>
+              <w:rPr>
+                <w:sz w:val="20"/>
+                <w:szCs w:val="20"/>
+                <w:lang w:val="es"/>
+              </w:rPr>
+              <w:t>funcionales.</w:t>
+            </w:r>
+          </w:p>
+        </w:tc>
+        <w:tc>
+          <w:tcPr>
+            <w:tcW w:w="1620" w:type="dxa"/>
+            <w:shd w:val="clear" w:color="auto" w:fill="auto"/>
+            <w:tcMar>
+              <w:top w:w="100" w:type="dxa"/>
+              <w:left w:w="100" w:type="dxa"/>
+              <w:bottom w:w="100" w:type="dxa"/>
+              <w:right w:w="100" w:type="dxa"/>
+            </w:tcMar>
+          </w:tcPr>
+          <w:p>
+            <w:pPr>
+              <w:widowControl w:val="0"/>
+              <w:spacing w:line="240" w:lineRule="auto"/>
+              <w:jc w:val="center"/>
+              <w:rPr>
+                <w:lang w:val="es"/>
+              </w:rPr>
+            </w:pPr>
+            <w:r>
+              <w:rPr>
+                <w:lang w:val="es"/>
+              </w:rPr>
+              <w:t>2</w:t>
+            </w:r>
+          </w:p>
+        </w:tc>
+        <w:tc>
+          <w:tcPr>
+            <w:tcW w:w="1155" w:type="dxa"/>
+            <w:shd w:val="clear" w:color="auto" w:fill="auto"/>
+            <w:tcMar>
+              <w:top w:w="100" w:type="dxa"/>
+              <w:left w:w="100" w:type="dxa"/>
+              <w:bottom w:w="100" w:type="dxa"/>
+              <w:right w:w="100" w:type="dxa"/>
+            </w:tcMar>
+          </w:tcPr>
+          <w:p>
+            <w:pPr>
+              <w:widowControl w:val="0"/>
+              <w:spacing w:line="240" w:lineRule="auto"/>
+              <w:jc w:val="center"/>
+              <w:rPr>
+                <w:lang w:val="es"/>
+              </w:rPr>
+            </w:pPr>
+            <w:r>
+              <w:rPr>
+                <w:lang w:val="es"/>
+              </w:rPr>
+              <w:t>4</w:t>
+            </w:r>
+          </w:p>
+        </w:tc>
+        <w:tc>
+          <w:tcPr>
+            <w:tcW w:w="1605" w:type="dxa"/>
+            <w:shd w:val="clear" w:color="auto" w:fill="auto"/>
+            <w:tcMar>
+              <w:top w:w="100" w:type="dxa"/>
+              <w:left w:w="100" w:type="dxa"/>
+              <w:bottom w:w="100" w:type="dxa"/>
+              <w:right w:w="100" w:type="dxa"/>
+            </w:tcMar>
+          </w:tcPr>
+          <w:p>
+            <w:pPr>
+              <w:widowControl w:val="0"/>
+              <w:spacing w:line="240" w:lineRule="auto"/>
+              <w:jc w:val="center"/>
+              <w:rPr>
+                <w:lang w:val="es"/>
+              </w:rPr>
+            </w:pPr>
+            <w:r>
+              <w:rPr>
+                <w:lang w:val="es"/>
+              </w:rPr>
+              <w:t>8</w:t>
+            </w:r>
+          </w:p>
+        </w:tc>
+        <w:tc>
+          <w:tcPr>
+            <w:tcW w:w="1935" w:type="dxa"/>
+            <w:shd w:val="clear" w:color="auto" w:fill="auto"/>
+            <w:tcMar>
+              <w:top w:w="100" w:type="dxa"/>
+              <w:left w:w="100" w:type="dxa"/>
+              <w:bottom w:w="100" w:type="dxa"/>
+              <w:right w:w="100" w:type="dxa"/>
+            </w:tcMar>
+          </w:tcPr>
+          <w:p>
+            <w:pPr>
+              <w:rPr>
+                <w:sz w:val="20"/>
+                <w:szCs w:val="20"/>
+                <w:lang w:val="es"/>
+              </w:rPr>
+            </w:pPr>
+            <w:r>
+              <w:rPr>
+                <w:sz w:val="20"/>
+                <w:szCs w:val="20"/>
+                <w:lang w:val="es"/>
+              </w:rPr>
+              <w:t>Evaluar los requisitos funcionales constantemente dentro de la arquitectura del sistema para su mayor control.</w:t>
+            </w:r>
+          </w:p>
+        </w:tc>
+      </w:tr>
+      <w:tr>
+        <w:tc>
+          <w:tcPr>
+            <w:tcW w:w="548" w:type="dxa"/>
+            <w:shd w:val="clear" w:color="auto" w:fill="auto"/>
+            <w:tcMar>
+              <w:top w:w="100" w:type="dxa"/>
+              <w:left w:w="100" w:type="dxa"/>
+              <w:bottom w:w="100" w:type="dxa"/>
+              <w:right w:w="100" w:type="dxa"/>
+            </w:tcMar>
+          </w:tcPr>
+          <w:p>
+            <w:pPr>
+              <w:spacing w:line="360" w:lineRule="auto"/>
+              <w:rPr>
+                <w:lang w:val="es"/>
+              </w:rPr>
+            </w:pPr>
+            <w:r>
+              <w:rPr>
+                <w:lang w:val="es"/>
+              </w:rPr>
+              <w:t>4</w:t>
+            </w:r>
+          </w:p>
+        </w:tc>
+        <w:tc>
+          <w:tcPr>
+            <w:tcW w:w="2490" w:type="dxa"/>
+            <w:shd w:val="clear" w:color="auto" w:fill="auto"/>
+            <w:tcMar>
+              <w:top w:w="100" w:type="dxa"/>
+              <w:left w:w="100" w:type="dxa"/>
+              <w:bottom w:w="100" w:type="dxa"/>
+              <w:right w:w="100" w:type="dxa"/>
+            </w:tcMar>
+          </w:tcPr>
+          <w:p>
+            <w:pPr>
+              <w:spacing w:line="360" w:lineRule="auto"/>
+              <w:rPr>
+                <w:sz w:val="20"/>
+                <w:szCs w:val="20"/>
+                <w:lang w:val="es"/>
+              </w:rPr>
+            </w:pPr>
+            <w:r>
+              <w:rPr>
+                <w:sz w:val="20"/>
+                <w:szCs w:val="20"/>
+              </w:rPr>
+              <w:t xml:space="preserve">Los </w:t>
+            </w:r>
+            <w:proofErr w:type="spellStart"/>
+            <w:r>
+              <w:rPr>
+                <w:sz w:val="20"/>
+                <w:szCs w:val="20"/>
+              </w:rPr>
+              <w:t>tiempos</w:t>
+            </w:r>
+            <w:proofErr w:type="spellEnd"/>
+            <w:r>
+              <w:rPr>
+                <w:sz w:val="20"/>
+                <w:szCs w:val="20"/>
+              </w:rPr>
+              <w:t xml:space="preserve"> de </w:t>
+            </w:r>
+            <w:proofErr w:type="spellStart"/>
+            <w:r>
+              <w:rPr>
+                <w:sz w:val="20"/>
+                <w:szCs w:val="20"/>
+              </w:rPr>
+              <w:t>respuestas</w:t>
+            </w:r>
+            <w:proofErr w:type="spellEnd"/>
+            <w:r>
+              <w:rPr>
+                <w:sz w:val="20"/>
+                <w:szCs w:val="20"/>
+              </w:rPr>
+              <w:t xml:space="preserve"> de la </w:t>
+            </w:r>
+            <w:proofErr w:type="spellStart"/>
+            <w:r>
+              <w:rPr>
+                <w:sz w:val="20"/>
+                <w:szCs w:val="20"/>
+              </w:rPr>
+              <w:t>aplicación</w:t>
+            </w:r>
+            <w:proofErr w:type="spellEnd"/>
+            <w:r>
+              <w:rPr>
+                <w:sz w:val="20"/>
+                <w:szCs w:val="20"/>
+              </w:rPr>
+              <w:t xml:space="preserve"> </w:t>
+            </w:r>
+            <w:proofErr w:type="spellStart"/>
+            <w:r>
+              <w:rPr>
+                <w:sz w:val="20"/>
+                <w:szCs w:val="20"/>
+              </w:rPr>
+              <w:t>podrían</w:t>
+            </w:r>
+            <w:proofErr w:type="spellEnd"/>
+            <w:r>
+              <w:rPr>
+                <w:sz w:val="20"/>
+                <w:szCs w:val="20"/>
+              </w:rPr>
+              <w:t xml:space="preserve"> ser </w:t>
+            </w:r>
+            <w:proofErr w:type="spellStart"/>
+            <w:r>
+              <w:rPr>
+                <w:sz w:val="20"/>
+                <w:szCs w:val="20"/>
+              </w:rPr>
+              <w:t>inadecuados</w:t>
+            </w:r>
+            <w:proofErr w:type="spellEnd"/>
+          </w:p>
+        </w:tc>
+        <w:tc>
+          <w:tcPr>
+            <w:tcW w:w="1620" w:type="dxa"/>
+            <w:shd w:val="clear" w:color="auto" w:fill="auto"/>
+            <w:tcMar>
+              <w:top w:w="100" w:type="dxa"/>
+              <w:left w:w="100" w:type="dxa"/>
+              <w:bottom w:w="100" w:type="dxa"/>
+              <w:right w:w="100" w:type="dxa"/>
+            </w:tcMar>
+          </w:tcPr>
+          <w:p>
+            <w:pPr>
+              <w:widowControl w:val="0"/>
+              <w:spacing w:line="240" w:lineRule="auto"/>
+              <w:jc w:val="center"/>
+              <w:rPr>
+                <w:lang w:val="es"/>
+              </w:rPr>
+            </w:pPr>
+            <w:r>
+              <w:rPr>
+                <w:lang w:val="es"/>
+              </w:rPr>
+              <w:t>3</w:t>
+            </w:r>
+          </w:p>
+        </w:tc>
+        <w:tc>
+          <w:tcPr>
+            <w:tcW w:w="1155" w:type="dxa"/>
+            <w:shd w:val="clear" w:color="auto" w:fill="auto"/>
+            <w:tcMar>
+              <w:top w:w="100" w:type="dxa"/>
+              <w:left w:w="100" w:type="dxa"/>
+              <w:bottom w:w="100" w:type="dxa"/>
+              <w:right w:w="100" w:type="dxa"/>
+            </w:tcMar>
+          </w:tcPr>
+          <w:p>
+            <w:pPr>
+              <w:widowControl w:val="0"/>
+              <w:spacing w:line="240" w:lineRule="auto"/>
+              <w:jc w:val="center"/>
+              <w:rPr>
+                <w:lang w:val="es"/>
+              </w:rPr>
+            </w:pPr>
+            <w:r>
+              <w:rPr>
+                <w:lang w:val="es"/>
+              </w:rPr>
+              <w:t>3</w:t>
+            </w:r>
+          </w:p>
+        </w:tc>
+        <w:tc>
+          <w:tcPr>
+            <w:tcW w:w="1605" w:type="dxa"/>
+            <w:shd w:val="clear" w:color="auto" w:fill="auto"/>
+            <w:tcMar>
+              <w:top w:w="100" w:type="dxa"/>
+              <w:left w:w="100" w:type="dxa"/>
+              <w:bottom w:w="100" w:type="dxa"/>
+              <w:right w:w="100" w:type="dxa"/>
+            </w:tcMar>
+          </w:tcPr>
+          <w:p>
+            <w:pPr>
+              <w:widowControl w:val="0"/>
+              <w:spacing w:line="240" w:lineRule="auto"/>
+              <w:jc w:val="center"/>
+              <w:rPr>
+                <w:lang w:val="es"/>
+              </w:rPr>
+            </w:pPr>
+            <w:r>
+              <w:rPr>
+                <w:lang w:val="es"/>
+              </w:rPr>
+              <w:t>9</w:t>
+            </w:r>
+          </w:p>
+        </w:tc>
+        <w:tc>
+          <w:tcPr>
+            <w:tcW w:w="1935" w:type="dxa"/>
+            <w:shd w:val="clear" w:color="auto" w:fill="auto"/>
+            <w:tcMar>
+              <w:top w:w="100" w:type="dxa"/>
+              <w:left w:w="100" w:type="dxa"/>
+              <w:bottom w:w="100" w:type="dxa"/>
+              <w:right w:w="100" w:type="dxa"/>
+            </w:tcMar>
+          </w:tcPr>
+          <w:p>
+            <w:pPr>
+              <w:rPr>
+                <w:sz w:val="20"/>
+                <w:szCs w:val="20"/>
+                <w:lang w:val="es"/>
+              </w:rPr>
+            </w:pPr>
+            <w:r>
+              <w:rPr>
+                <w:sz w:val="20"/>
+                <w:szCs w:val="20"/>
+                <w:lang w:val="es"/>
+              </w:rPr>
+              <w:t xml:space="preserve">Hacer un control por parte del probador de performance para mantener </w:t>
+            </w:r>
+            <w:r>
+              <w:rPr>
+                <w:sz w:val="20"/>
+                <w:szCs w:val="20"/>
+                <w:lang w:val="es"/>
+              </w:rPr>
+              <w:t xml:space="preserve">tiempos de respuesta </w:t>
+            </w:r>
+            <w:proofErr w:type="spellStart"/>
+            <w:r>
+              <w:rPr>
+                <w:sz w:val="20"/>
+                <w:szCs w:val="20"/>
+                <w:lang w:val="es"/>
+              </w:rPr>
+              <w:t>optimos</w:t>
+            </w:r>
+            <w:proofErr w:type="spellEnd"/>
+            <w:r>
+              <w:rPr>
+                <w:sz w:val="20"/>
+                <w:szCs w:val="20"/>
+                <w:lang w:val="es"/>
+              </w:rPr>
+              <w:t>.</w:t>
             </w:r>
           </w:p>
         </w:tc>
@@ -5545,6 +6732,23 @@
       <w:lang w:val="es-CO"/>
     </w:rPr>
   </w:style>
+  <w:style w:type="character" w:customStyle="1" w:styleId="opblock-summary-path">
+    <w:name w:val="opblock-summary-path"/>
+    <w:basedOn w:val="Fuentedeprrafopredeter"/>
+    <w:rsid w:val="00B82FC4"/>
+  </w:style>
+  <w:style w:type="character" w:styleId="Hipervnculo">
+    <w:name w:val="Hyperlink"/>
+    <w:basedOn w:val="Fuentedeprrafopredeter"/>
+    <w:uiPriority w:val="99"/>
+    <w:semiHidden/>
+    <w:unhideWhenUsed/>
+    <w:rsid w:val="00B82FC4"/>
+    <w:rPr>
+      <w:color w:val="0000FF"/>
+      <w:u w:val="single"/>
+    </w:rPr>
+  </w:style>
 </w:styles>
 </file>
 

</xml_diff>